<commit_message>
Updated docs & img compression
</commit_message>
<xml_diff>
--- a/docs/assets/documents/DSE2020review_Discussionpaper_Assyrian.docx
+++ b/docs/assets/documents/DSE2020review_Discussionpaper_Assyrian.docx
@@ -49,7 +49,6 @@
           <w:bCs/>
           <w:sz w:val="48"/>
           <w:szCs w:val="48"/>
-          <w:highlight w:val="yellow"/>
           <w:lang w:bidi="syr-SY"/>
         </w:rPr>
         <w:t>Disablity</w:t>
@@ -62,7 +61,6 @@
           <w:bCs/>
           <w:sz w:val="48"/>
           <w:szCs w:val="48"/>
-          <w:highlight w:val="yellow"/>
           <w:lang w:bidi="syr-SY"/>
         </w:rPr>
         <w:t xml:space="preserve"> Standard for Education 2020 Review Discussion Paper</w:t>
@@ -74,7 +72,6 @@
           <w:bCs/>
           <w:sz w:val="48"/>
           <w:szCs w:val="48"/>
-          <w:highlight w:val="yellow"/>
           <w:lang w:bidi="syr-SY"/>
         </w:rPr>
         <w:t>)</w:t>
@@ -9501,6 +9498,7 @@
         <w:spacing w:before="60" w:after="240" w:line="240" w:lineRule="auto"/>
         <w:rPr>
           <w:rFonts w:ascii="ES Nohadra" w:hAnsi="ES Nohadra" w:cs="ES Nohadra"/>
+          <w:rtl/>
           <w:lang w:bidi="syr-SY"/>
         </w:rPr>
       </w:pPr>
@@ -9520,8 +9518,30 @@
         </w:rPr>
         <w:t xml:space="preserve">ܕܨܲܚܨܵܝܬܵܐ </w:t>
       </w:r>
-      <w:r>
-        <w:t>[link]</w:t>
+      <w:hyperlink r:id="rId14" w:history="1">
+        <w:r>
+          <w:rPr>
+            <w:rStyle w:val="Hyperlink"/>
+            <w:rFonts w:ascii="ES Nohadra" w:hAnsi="ES Nohadra" w:cs="ES Nohadra"/>
+            <w:lang w:bidi="syr-SY"/>
+          </w:rPr>
+          <w:t>http://www.disabilitystandardsreview.education.gov.au</w:t>
+        </w:r>
+      </w:hyperlink>
+      <w:r>
+        <w:rPr>
+          <w:rFonts w:ascii="ES Nohadra" w:hAnsi="ES Nohadra" w:cs="ES Nohadra"/>
+          <w:lang w:bidi="syr-SY"/>
+        </w:rPr>
+        <w:t>]</w:t>
+      </w:r>
+      <w:r>
+        <w:rPr>
+          <w:rFonts w:ascii="ES Nohadra" w:hAnsi="ES Nohadra" w:cs="ES Nohadra" w:hint="cs"/>
+          <w:rtl/>
+          <w:lang w:bidi="syr-SY"/>
+        </w:rPr>
+        <w:t>]</w:t>
       </w:r>
       <w:r>
         <w:rPr>
@@ -9531,6 +9551,20 @@
         </w:rPr>
         <w:t>.</w:t>
       </w:r>
+    </w:p>
+    <w:p>
+      <w:pPr>
+        <w:keepNext/>
+        <w:autoSpaceDE w:val="0"/>
+        <w:autoSpaceDN w:val="0"/>
+        <w:bidi/>
+        <w:adjustRightInd w:val="0"/>
+        <w:spacing w:before="60" w:after="240" w:line="240" w:lineRule="auto"/>
+        <w:rPr>
+          <w:rFonts w:ascii="ES Nohadra" w:hAnsi="ES Nohadra" w:cs="ES Nohadra"/>
+          <w:lang w:bidi="syr-SY"/>
+        </w:rPr>
+      </w:pPr>
     </w:p>
     <w:p>
       <w:pPr>
@@ -9659,6 +9693,7 @@
           <w:bCs/>
           <w:color w:val="000000"/>
         </w:rPr>
+        <w:lastRenderedPageBreak/>
         <w:t>D</w:t>
       </w:r>
       <w:r>
@@ -9761,7 +9796,6 @@
           <w:bCs/>
           <w:color w:val="000000"/>
         </w:rPr>
-        <w:lastRenderedPageBreak/>
         <w:t>GPO Box 9880</w:t>
       </w:r>
     </w:p>
@@ -9890,7 +9924,7 @@
         </w:rPr>
         <w:t xml:space="preserve">) ܒܫܲܕܲܪܬܵܐ ܕܐܝܼܡܵܝܠ ܩܵܐ </w:t>
       </w:r>
-      <w:hyperlink r:id="rId14" w:history="1">
+      <w:hyperlink r:id="rId15" w:history="1">
         <w:r>
           <w:rPr>
             <w:rStyle w:val="Hyperlink"/>
@@ -10021,7 +10055,7 @@
         </w:rPr>
         <w:t xml:space="preserve">) ܒܫܲܕܲܪܬܵܐ ܕܐܝܼܡܵܝܠ ܩܵܐ </w:t>
       </w:r>
-      <w:hyperlink r:id="rId15" w:history="1">
+      <w:hyperlink r:id="rId16" w:history="1">
         <w:r>
           <w:rPr>
             <w:rStyle w:val="Hyperlink"/>
@@ -10041,12 +10075,12 @@
       </w:r>
     </w:p>
     <w:sectPr>
-      <w:headerReference w:type="even" r:id="rId16"/>
-      <w:headerReference w:type="default" r:id="rId17"/>
-      <w:footerReference w:type="even" r:id="rId18"/>
-      <w:footerReference w:type="default" r:id="rId19"/>
-      <w:headerReference w:type="first" r:id="rId20"/>
-      <w:footerReference w:type="first" r:id="rId21"/>
+      <w:headerReference w:type="even" r:id="rId17"/>
+      <w:headerReference w:type="default" r:id="rId18"/>
+      <w:footerReference w:type="even" r:id="rId19"/>
+      <w:footerReference w:type="default" r:id="rId20"/>
+      <w:headerReference w:type="first" r:id="rId21"/>
+      <w:footerReference w:type="first" r:id="rId22"/>
       <w:pgSz w:w="11906" w:h="16838"/>
       <w:pgMar w:top="2498" w:right="1110" w:bottom="1538" w:left="1298" w:header="495" w:footer="708" w:gutter="0"/>
       <w:cols w:space="708"/>
@@ -10853,7 +10887,6 @@
         </mc:Fallback>
       </mc:AlternateContent>
     </w:r>
-    <w:bookmarkStart w:id="18" w:name="_GoBack"/>
     <w:r>
       <w:rPr>
         <w:noProof/>
@@ -10908,7 +10941,6 @@
         </wp:inline>
       </w:drawing>
     </w:r>
-    <w:bookmarkEnd w:id="18"/>
     <w:r>
       <w:rPr>
         <w:noProof/>
@@ -17522,9 +17554,7 @@
 </file>
 
 <file path=customXml/item2.xml><?xml version="1.0" encoding="utf-8"?>
-<p:properties xmlns:p="http://schemas.microsoft.com/office/2006/metadata/properties" xmlns:xsi="http://www.w3.org/2001/XMLSchema-instance" xmlns:pc="http://schemas.microsoft.com/office/infopath/2007/PartnerControls">
-  <documentManagement/>
-</p:properties>
+<b:Sources xmlns:b="http://schemas.openxmlformats.org/officeDocument/2006/bibliography" xmlns="http://schemas.openxmlformats.org/officeDocument/2006/bibliography" SelectedStyle="\APASixthEditionOfficeOnline.xsl" StyleName="APA" Version="6"/>
 </file>
 
 <file path=customXml/item3.xml><?xml version="1.0" encoding="utf-8"?>
@@ -17537,7 +17567,9 @@
 </file>
 
 <file path=customXml/item4.xml><?xml version="1.0" encoding="utf-8"?>
-<b:Sources xmlns:b="http://schemas.openxmlformats.org/officeDocument/2006/bibliography" xmlns="http://schemas.openxmlformats.org/officeDocument/2006/bibliography" SelectedStyle="\APASixthEditionOfficeOnline.xsl" StyleName="APA" Version="6"/>
+<p:properties xmlns:p="http://schemas.microsoft.com/office/2006/metadata/properties" xmlns:xsi="http://www.w3.org/2001/XMLSchema-instance" xmlns:pc="http://schemas.microsoft.com/office/infopath/2007/PartnerControls">
+  <documentManagement/>
+</p:properties>
 </file>
 
 <file path=customXml/itemProps1.xml><?xml version="1.0" encoding="utf-8"?>
@@ -17560,10 +17592,9 @@
 </file>
 
 <file path=customXml/itemProps2.xml><?xml version="1.0" encoding="utf-8"?>
-<ds:datastoreItem xmlns:ds="http://schemas.openxmlformats.org/officeDocument/2006/customXml" ds:itemID="{AC5BBED7-05E0-4284-966F-7828EDA02732}">
+<ds:datastoreItem xmlns:ds="http://schemas.openxmlformats.org/officeDocument/2006/customXml" ds:itemID="{DB0EF5C5-FD99-0945-B2BD-949BEB9EDA06}">
   <ds:schemaRefs>
-    <ds:schemaRef ds:uri="http://schemas.microsoft.com/office/2006/metadata/properties"/>
-    <ds:schemaRef ds:uri="http://schemas.microsoft.com/office/infopath/2007/PartnerControls"/>
+    <ds:schemaRef ds:uri="http://schemas.openxmlformats.org/officeDocument/2006/bibliography"/>
   </ds:schemaRefs>
 </ds:datastoreItem>
 </file>
@@ -17577,9 +17608,10 @@
 </file>
 
 <file path=customXml/itemProps4.xml><?xml version="1.0" encoding="utf-8"?>
-<ds:datastoreItem xmlns:ds="http://schemas.openxmlformats.org/officeDocument/2006/customXml" ds:itemID="{7A6DF288-CE76-F147-8E84-B0FFFB0ED496}">
+<ds:datastoreItem xmlns:ds="http://schemas.openxmlformats.org/officeDocument/2006/customXml" ds:itemID="{AC5BBED7-05E0-4284-966F-7828EDA02732}">
   <ds:schemaRefs>
-    <ds:schemaRef ds:uri="http://schemas.openxmlformats.org/officeDocument/2006/bibliography"/>
+    <ds:schemaRef ds:uri="http://schemas.microsoft.com/office/2006/metadata/properties"/>
+    <ds:schemaRef ds:uri="http://schemas.microsoft.com/office/infopath/2007/PartnerControls"/>
   </ds:schemaRefs>
 </ds:datastoreItem>
 </file>
</xml_diff>